<commit_message>
Manual do usuario - Versão 0.2
Manual do usuario pronto
</commit_message>
<xml_diff>
--- a/Manual do usuario -S.C.M.docx
+++ b/Manual do usuario -S.C.M.docx
@@ -2,9 +2,1743 @@
 <file path=word/document.xml><?xml version="1.0" encoding="utf-8"?>
 <w:document xmlns:wpc="http://schemas.microsoft.com/office/word/2010/wordprocessingCanvas" xmlns:mc="http://schemas.openxmlformats.org/markup-compatibility/2006" xmlns:o="urn:schemas-microsoft-com:office:office" xmlns:r="http://schemas.openxmlformats.org/officeDocument/2006/relationships" xmlns:m="http://schemas.openxmlformats.org/officeDocument/2006/math" xmlns:v="urn:schemas-microsoft-com:vml" xmlns:wp14="http://schemas.microsoft.com/office/word/2010/wordprocessingDrawing" xmlns:wp="http://schemas.openxmlformats.org/drawingml/2006/wordprocessingDrawing" xmlns:w10="urn:schemas-microsoft-com:office:word" xmlns:w="http://schemas.openxmlformats.org/wordprocessingml/2006/main" xmlns:w14="http://schemas.microsoft.com/office/word/2010/wordml" xmlns:w15="http://schemas.microsoft.com/office/word/2012/wordml" xmlns:wpg="http://schemas.microsoft.com/office/word/2010/wordprocessingGroup" xmlns:wpi="http://schemas.microsoft.com/office/word/2010/wordprocessingInk" xmlns:wne="http://schemas.microsoft.com/office/word/2006/wordml" xmlns:wps="http://schemas.microsoft.com/office/word/2010/wordprocessingShape" mc:Ignorable="w14 w15 wp14">
   <w:body>
+    <w:sdt>
+      <w:sdtPr>
+        <w:id w:val="-1563101212"/>
+        <w:docPartObj>
+          <w:docPartGallery w:val="Table of Contents"/>
+          <w:docPartUnique/>
+        </w:docPartObj>
+      </w:sdtPr>
+      <w:sdtEndPr>
+        <w:rPr>
+          <w:rFonts w:ascii="Times New Roman" w:eastAsiaTheme="minorHAnsi" w:hAnsi="Times New Roman" w:cstheme="minorBidi"/>
+          <w:b/>
+          <w:bCs/>
+          <w:color w:val="auto"/>
+          <w:sz w:val="24"/>
+          <w:szCs w:val="22"/>
+          <w:lang w:eastAsia="en-US"/>
+        </w:rPr>
+      </w:sdtEndPr>
+      <w:sdtContent>
+        <w:p>
+          <w:pPr>
+            <w:pStyle w:val="CabealhodoSumrio"/>
+            <w:rPr>
+              <w:rFonts w:ascii="Times New Roman" w:hAnsi="Times New Roman" w:cs="Times New Roman"/>
+              <w:b/>
+              <w:color w:val="auto"/>
+            </w:rPr>
+          </w:pPr>
+          <w:r>
+            <w:rPr>
+              <w:rFonts w:ascii="Times New Roman" w:hAnsi="Times New Roman" w:cs="Times New Roman"/>
+              <w:b/>
+              <w:color w:val="auto"/>
+            </w:rPr>
+            <w:t>Sumário</w:t>
+          </w:r>
+        </w:p>
+        <w:p>
+          <w:pPr>
+            <w:pStyle w:val="Sumrio1"/>
+            <w:tabs>
+              <w:tab w:val="right" w:leader="dot" w:pos="8494"/>
+            </w:tabs>
+            <w:rPr>
+              <w:rFonts w:asciiTheme="minorHAnsi" w:eastAsiaTheme="minorEastAsia" w:hAnsiTheme="minorHAnsi"/>
+              <w:noProof/>
+              <w:sz w:val="22"/>
+              <w:lang w:eastAsia="pt-BR"/>
+            </w:rPr>
+          </w:pPr>
+          <w:r>
+            <w:fldChar w:fldCharType="begin"/>
+          </w:r>
+          <w:r>
+            <w:instrText xml:space="preserve"> TOC \o "1-3" \h \z \u </w:instrText>
+          </w:r>
+          <w:r>
+            <w:fldChar w:fldCharType="separate"/>
+          </w:r>
+          <w:hyperlink w:anchor="_Toc450930678" w:history="1">
+            <w:r>
+              <w:rPr>
+                <w:rStyle w:val="Hyperlink"/>
+                <w:noProof/>
+              </w:rPr>
+              <w:t>Tela Inicial</w:t>
+            </w:r>
+            <w:r>
+              <w:rPr>
+                <w:noProof/>
+                <w:webHidden/>
+              </w:rPr>
+              <w:tab/>
+            </w:r>
+            <w:r>
+              <w:rPr>
+                <w:noProof/>
+                <w:webHidden/>
+              </w:rPr>
+              <w:fldChar w:fldCharType="begin"/>
+            </w:r>
+            <w:r>
+              <w:rPr>
+                <w:noProof/>
+                <w:webHidden/>
+              </w:rPr>
+              <w:instrText xml:space="preserve"> PAGEREF _Toc450930678 \h </w:instrText>
+            </w:r>
+            <w:r>
+              <w:rPr>
+                <w:noProof/>
+                <w:webHidden/>
+              </w:rPr>
+            </w:r>
+            <w:r>
+              <w:rPr>
+                <w:noProof/>
+                <w:webHidden/>
+              </w:rPr>
+              <w:fldChar w:fldCharType="separate"/>
+            </w:r>
+            <w:r>
+              <w:rPr>
+                <w:noProof/>
+                <w:webHidden/>
+              </w:rPr>
+              <w:t>1</w:t>
+            </w:r>
+            <w:r>
+              <w:rPr>
+                <w:noProof/>
+                <w:webHidden/>
+              </w:rPr>
+              <w:fldChar w:fldCharType="end"/>
+            </w:r>
+          </w:hyperlink>
+        </w:p>
+        <w:p>
+          <w:pPr>
+            <w:pStyle w:val="Sumrio1"/>
+            <w:tabs>
+              <w:tab w:val="right" w:leader="dot" w:pos="8494"/>
+            </w:tabs>
+            <w:rPr>
+              <w:rFonts w:asciiTheme="minorHAnsi" w:eastAsiaTheme="minorEastAsia" w:hAnsiTheme="minorHAnsi"/>
+              <w:noProof/>
+              <w:sz w:val="22"/>
+              <w:lang w:eastAsia="pt-BR"/>
+            </w:rPr>
+          </w:pPr>
+          <w:hyperlink w:anchor="_Toc450930679" w:history="1">
+            <w:r>
+              <w:rPr>
+                <w:rStyle w:val="Hyperlink"/>
+                <w:noProof/>
+              </w:rPr>
+              <w:t>Dados do aluno</w:t>
+            </w:r>
+            <w:r>
+              <w:rPr>
+                <w:noProof/>
+                <w:webHidden/>
+              </w:rPr>
+              <w:tab/>
+            </w:r>
+            <w:r>
+              <w:rPr>
+                <w:noProof/>
+                <w:webHidden/>
+              </w:rPr>
+              <w:fldChar w:fldCharType="begin"/>
+            </w:r>
+            <w:r>
+              <w:rPr>
+                <w:noProof/>
+                <w:webHidden/>
+              </w:rPr>
+              <w:instrText xml:space="preserve"> PAGEREF _Toc450930679 \h </w:instrText>
+            </w:r>
+            <w:r>
+              <w:rPr>
+                <w:noProof/>
+                <w:webHidden/>
+              </w:rPr>
+            </w:r>
+            <w:r>
+              <w:rPr>
+                <w:noProof/>
+                <w:webHidden/>
+              </w:rPr>
+              <w:fldChar w:fldCharType="separate"/>
+            </w:r>
+            <w:r>
+              <w:rPr>
+                <w:noProof/>
+                <w:webHidden/>
+              </w:rPr>
+              <w:t>1</w:t>
+            </w:r>
+            <w:r>
+              <w:rPr>
+                <w:noProof/>
+                <w:webHidden/>
+              </w:rPr>
+              <w:fldChar w:fldCharType="end"/>
+            </w:r>
+          </w:hyperlink>
+        </w:p>
+        <w:p>
+          <w:pPr>
+            <w:pStyle w:val="Sumrio1"/>
+            <w:tabs>
+              <w:tab w:val="right" w:leader="dot" w:pos="8494"/>
+            </w:tabs>
+            <w:rPr>
+              <w:rFonts w:asciiTheme="minorHAnsi" w:eastAsiaTheme="minorEastAsia" w:hAnsiTheme="minorHAnsi"/>
+              <w:noProof/>
+              <w:sz w:val="22"/>
+              <w:lang w:eastAsia="pt-BR"/>
+            </w:rPr>
+          </w:pPr>
+          <w:hyperlink w:anchor="_Toc450930680" w:history="1">
+            <w:r>
+              <w:rPr>
+                <w:rStyle w:val="Hyperlink"/>
+                <w:noProof/>
+              </w:rPr>
+              <w:t>Notas</w:t>
+            </w:r>
+            <w:r>
+              <w:rPr>
+                <w:noProof/>
+                <w:webHidden/>
+              </w:rPr>
+              <w:tab/>
+            </w:r>
+            <w:r>
+              <w:rPr>
+                <w:noProof/>
+                <w:webHidden/>
+              </w:rPr>
+              <w:fldChar w:fldCharType="begin"/>
+            </w:r>
+            <w:r>
+              <w:rPr>
+                <w:noProof/>
+                <w:webHidden/>
+              </w:rPr>
+              <w:instrText xml:space="preserve"> PAGEREF _Toc450930680 \h </w:instrText>
+            </w:r>
+            <w:r>
+              <w:rPr>
+                <w:noProof/>
+                <w:webHidden/>
+              </w:rPr>
+            </w:r>
+            <w:r>
+              <w:rPr>
+                <w:noProof/>
+                <w:webHidden/>
+              </w:rPr>
+              <w:fldChar w:fldCharType="separate"/>
+            </w:r>
+            <w:r>
+              <w:rPr>
+                <w:noProof/>
+                <w:webHidden/>
+              </w:rPr>
+              <w:t>2</w:t>
+            </w:r>
+            <w:r>
+              <w:rPr>
+                <w:noProof/>
+                <w:webHidden/>
+              </w:rPr>
+              <w:fldChar w:fldCharType="end"/>
+            </w:r>
+          </w:hyperlink>
+        </w:p>
+        <w:p>
+          <w:pPr>
+            <w:pStyle w:val="Sumrio1"/>
+            <w:tabs>
+              <w:tab w:val="right" w:leader="dot" w:pos="8494"/>
+            </w:tabs>
+            <w:rPr>
+              <w:rFonts w:asciiTheme="minorHAnsi" w:eastAsiaTheme="minorEastAsia" w:hAnsiTheme="minorHAnsi"/>
+              <w:noProof/>
+              <w:sz w:val="22"/>
+              <w:lang w:eastAsia="pt-BR"/>
+            </w:rPr>
+          </w:pPr>
+          <w:hyperlink w:anchor="_Toc450930681" w:history="1">
+            <w:r>
+              <w:rPr>
+                <w:rStyle w:val="Hyperlink"/>
+                <w:noProof/>
+              </w:rPr>
+              <w:t>Tipo de média</w:t>
+            </w:r>
+            <w:r>
+              <w:rPr>
+                <w:noProof/>
+                <w:webHidden/>
+              </w:rPr>
+              <w:tab/>
+            </w:r>
+            <w:r>
+              <w:rPr>
+                <w:noProof/>
+                <w:webHidden/>
+              </w:rPr>
+              <w:fldChar w:fldCharType="begin"/>
+            </w:r>
+            <w:r>
+              <w:rPr>
+                <w:noProof/>
+                <w:webHidden/>
+              </w:rPr>
+              <w:instrText xml:space="preserve"> PAGEREF _Toc450930681 \h </w:instrText>
+            </w:r>
+            <w:r>
+              <w:rPr>
+                <w:noProof/>
+                <w:webHidden/>
+              </w:rPr>
+            </w:r>
+            <w:r>
+              <w:rPr>
+                <w:noProof/>
+                <w:webHidden/>
+              </w:rPr>
+              <w:fldChar w:fldCharType="separate"/>
+            </w:r>
+            <w:r>
+              <w:rPr>
+                <w:noProof/>
+                <w:webHidden/>
+              </w:rPr>
+              <w:t>2</w:t>
+            </w:r>
+            <w:r>
+              <w:rPr>
+                <w:noProof/>
+                <w:webHidden/>
+              </w:rPr>
+              <w:fldChar w:fldCharType="end"/>
+            </w:r>
+          </w:hyperlink>
+        </w:p>
+        <w:p>
+          <w:pPr>
+            <w:pStyle w:val="Sumrio1"/>
+            <w:tabs>
+              <w:tab w:val="right" w:leader="dot" w:pos="8494"/>
+            </w:tabs>
+            <w:rPr>
+              <w:rFonts w:asciiTheme="minorHAnsi" w:eastAsiaTheme="minorEastAsia" w:hAnsiTheme="minorHAnsi"/>
+              <w:noProof/>
+              <w:sz w:val="22"/>
+              <w:lang w:eastAsia="pt-BR"/>
+            </w:rPr>
+          </w:pPr>
+          <w:hyperlink w:anchor="_Toc450930682" w:history="1">
+            <w:r>
+              <w:rPr>
+                <w:rStyle w:val="Hyperlink"/>
+                <w:noProof/>
+              </w:rPr>
+              <w:t>Resultado</w:t>
+            </w:r>
+            <w:r>
+              <w:rPr>
+                <w:noProof/>
+                <w:webHidden/>
+              </w:rPr>
+              <w:tab/>
+            </w:r>
+            <w:r>
+              <w:rPr>
+                <w:noProof/>
+                <w:webHidden/>
+              </w:rPr>
+              <w:fldChar w:fldCharType="begin"/>
+            </w:r>
+            <w:r>
+              <w:rPr>
+                <w:noProof/>
+                <w:webHidden/>
+              </w:rPr>
+              <w:instrText xml:space="preserve"> PAGEREF _Toc450930682 \h </w:instrText>
+            </w:r>
+            <w:r>
+              <w:rPr>
+                <w:noProof/>
+                <w:webHidden/>
+              </w:rPr>
+            </w:r>
+            <w:r>
+              <w:rPr>
+                <w:noProof/>
+                <w:webHidden/>
+              </w:rPr>
+              <w:fldChar w:fldCharType="separate"/>
+            </w:r>
+            <w:r>
+              <w:rPr>
+                <w:noProof/>
+                <w:webHidden/>
+              </w:rPr>
+              <w:t>2</w:t>
+            </w:r>
+            <w:r>
+              <w:rPr>
+                <w:noProof/>
+                <w:webHidden/>
+              </w:rPr>
+              <w:fldChar w:fldCharType="end"/>
+            </w:r>
+          </w:hyperlink>
+        </w:p>
+        <w:p>
+          <w:r>
+            <w:rPr>
+              <w:b/>
+              <w:bCs/>
+            </w:rPr>
+            <w:fldChar w:fldCharType="end"/>
+          </w:r>
+        </w:p>
+      </w:sdtContent>
+    </w:sdt>
     <w:p>
-      <w:bookmarkStart w:id="0" w:name="_GoBack"/>
+      <w:pPr>
+        <w:pStyle w:val="Ttulo1"/>
+      </w:pPr>
+    </w:p>
+    <w:p>
+      <w:pPr>
+        <w:pStyle w:val="Ttulo1"/>
+      </w:pPr>
+      <w:bookmarkStart w:id="0" w:name="_Toc450930678"/>
+      <w:r>
+        <w:t>Tela Inicial</w:t>
+      </w:r>
       <w:bookmarkEnd w:id="0"/>
+    </w:p>
+    <w:p>
+      <w:pPr>
+        <w:ind w:firstLine="708"/>
+        <w:jc w:val="both"/>
+      </w:pPr>
+      <w:r>
+        <w:t>A Tela inicial do sistema apresenta todo seu conteúdo de forma simples e clara.</w:t>
+      </w:r>
+    </w:p>
+    <w:p>
+      <w:r>
+        <w:rPr>
+          <w:noProof/>
+          <w:lang w:eastAsia="pt-BR"/>
+        </w:rPr>
+        <mc:AlternateContent>
+          <mc:Choice Requires="wps">
+            <w:drawing>
+              <wp:anchor distT="0" distB="0" distL="114300" distR="114300" simplePos="0" relativeHeight="251665408" behindDoc="0" locked="0" layoutInCell="1" allowOverlap="1" wp14:anchorId="6DDC30D8" wp14:editId="334AAE3A">
+                <wp:simplePos x="0" y="0"/>
+                <wp:positionH relativeFrom="column">
+                  <wp:posOffset>1813532</wp:posOffset>
+                </wp:positionH>
+                <wp:positionV relativeFrom="paragraph">
+                  <wp:posOffset>317666</wp:posOffset>
+                </wp:positionV>
+                <wp:extent cx="188843" cy="218661"/>
+                <wp:effectExtent l="0" t="19050" r="40005" b="29210"/>
+                <wp:wrapNone/>
+                <wp:docPr id="5" name="Seta para a direita 5"/>
+                <wp:cNvGraphicFramePr/>
+                <a:graphic xmlns:a="http://schemas.openxmlformats.org/drawingml/2006/main">
+                  <a:graphicData uri="http://schemas.microsoft.com/office/word/2010/wordprocessingShape">
+                    <wps:wsp>
+                      <wps:cNvSpPr/>
+                      <wps:spPr>
+                        <a:xfrm>
+                          <a:off x="0" y="0"/>
+                          <a:ext cx="188843" cy="218661"/>
+                        </a:xfrm>
+                        <a:prstGeom prst="rightArrow">
+                          <a:avLst/>
+                        </a:prstGeom>
+                        <a:solidFill>
+                          <a:srgbClr val="FF0000"/>
+                        </a:solidFill>
+                        <a:ln>
+                          <a:solidFill>
+                            <a:schemeClr val="tx1"/>
+                          </a:solidFill>
+                        </a:ln>
+                      </wps:spPr>
+                      <wps:style>
+                        <a:lnRef idx="2">
+                          <a:schemeClr val="accent1">
+                            <a:shade val="50000"/>
+                          </a:schemeClr>
+                        </a:lnRef>
+                        <a:fillRef idx="1">
+                          <a:schemeClr val="accent1"/>
+                        </a:fillRef>
+                        <a:effectRef idx="0">
+                          <a:schemeClr val="accent1"/>
+                        </a:effectRef>
+                        <a:fontRef idx="minor">
+                          <a:schemeClr val="lt1"/>
+                        </a:fontRef>
+                      </wps:style>
+                      <wps:bodyPr rot="0" spcFirstLastPara="0" vertOverflow="overflow" horzOverflow="overflow" vert="horz" wrap="square" lIns="91440" tIns="45720" rIns="91440" bIns="45720" numCol="1" spcCol="0" rtlCol="0" fromWordArt="0" anchor="ctr" anchorCtr="0" forceAA="0" compatLnSpc="1">
+                        <a:prstTxWarp prst="textNoShape">
+                          <a:avLst/>
+                        </a:prstTxWarp>
+                        <a:noAutofit/>
+                      </wps:bodyPr>
+                    </wps:wsp>
+                  </a:graphicData>
+                </a:graphic>
+              </wp:anchor>
+            </w:drawing>
+          </mc:Choice>
+          <mc:Fallback>
+            <w:pict>
+              <v:shapetype w14:anchorId="3A938B1B" id="_x0000_t13" coordsize="21600,21600" o:spt="13" adj="16200,5400" path="m@0,l@0@1,0@1,0@2@0@2@0,21600,21600,10800xe">
+                <v:stroke joinstyle="miter"/>
+                <v:formulas>
+                  <v:f eqn="val #0"/>
+                  <v:f eqn="val #1"/>
+                  <v:f eqn="sum height 0 #1"/>
+                  <v:f eqn="sum 10800 0 #1"/>
+                  <v:f eqn="sum width 0 #0"/>
+                  <v:f eqn="prod @4 @3 10800"/>
+                  <v:f eqn="sum width 0 @5"/>
+                </v:formulas>
+                <v:path o:connecttype="custom" o:connectlocs="@0,0;0,10800;@0,21600;21600,10800" o:connectangles="270,180,90,0" textboxrect="0,@1,@6,@2"/>
+                <v:handles>
+                  <v:h position="#0,#1" xrange="0,21600" yrange="0,10800"/>
+                </v:handles>
+              </v:shapetype>
+              <v:shape id="Seta para a direita 5" o:spid="_x0000_s1026" type="#_x0000_t13" style="position:absolute;margin-left:142.8pt;margin-top:25pt;width:14.85pt;height:17.2pt;z-index:251665408;visibility:visible;mso-wrap-style:square;mso-wrap-distance-left:9pt;mso-wrap-distance-top:0;mso-wrap-distance-right:9pt;mso-wrap-distance-bottom:0;mso-position-horizontal:absolute;mso-position-horizontal-relative:text;mso-position-vertical:absolute;mso-position-vertical-relative:text;v-text-anchor:middle" o:gfxdata="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" adj="10800" fillcolor="red" strokecolor="black [3213]" strokeweight="1pt"/>
+            </w:pict>
+          </mc:Fallback>
+        </mc:AlternateContent>
+      </w:r>
+      <w:r>
+        <w:rPr>
+          <w:noProof/>
+          <w:lang w:eastAsia="pt-BR"/>
+        </w:rPr>
+        <mc:AlternateContent>
+          <mc:Choice Requires="wps">
+            <w:drawing>
+              <wp:anchor distT="0" distB="0" distL="114300" distR="114300" simplePos="0" relativeHeight="251663360" behindDoc="0" locked="0" layoutInCell="1" allowOverlap="1" wp14:anchorId="41DE7B98" wp14:editId="0F384A11">
+                <wp:simplePos x="0" y="0"/>
+                <wp:positionH relativeFrom="column">
+                  <wp:posOffset>45140</wp:posOffset>
+                </wp:positionH>
+                <wp:positionV relativeFrom="paragraph">
+                  <wp:posOffset>2315900</wp:posOffset>
+                </wp:positionV>
+                <wp:extent cx="188843" cy="218661"/>
+                <wp:effectExtent l="0" t="19050" r="40005" b="29210"/>
+                <wp:wrapNone/>
+                <wp:docPr id="4" name="Seta para a direita 4"/>
+                <wp:cNvGraphicFramePr/>
+                <a:graphic xmlns:a="http://schemas.openxmlformats.org/drawingml/2006/main">
+                  <a:graphicData uri="http://schemas.microsoft.com/office/word/2010/wordprocessingShape">
+                    <wps:wsp>
+                      <wps:cNvSpPr/>
+                      <wps:spPr>
+                        <a:xfrm>
+                          <a:off x="0" y="0"/>
+                          <a:ext cx="188843" cy="218661"/>
+                        </a:xfrm>
+                        <a:prstGeom prst="rightArrow">
+                          <a:avLst/>
+                        </a:prstGeom>
+                        <a:solidFill>
+                          <a:srgbClr val="FF0000"/>
+                        </a:solidFill>
+                        <a:ln>
+                          <a:solidFill>
+                            <a:schemeClr val="tx1"/>
+                          </a:solidFill>
+                        </a:ln>
+                      </wps:spPr>
+                      <wps:style>
+                        <a:lnRef idx="2">
+                          <a:schemeClr val="accent1">
+                            <a:shade val="50000"/>
+                          </a:schemeClr>
+                        </a:lnRef>
+                        <a:fillRef idx="1">
+                          <a:schemeClr val="accent1"/>
+                        </a:fillRef>
+                        <a:effectRef idx="0">
+                          <a:schemeClr val="accent1"/>
+                        </a:effectRef>
+                        <a:fontRef idx="minor">
+                          <a:schemeClr val="lt1"/>
+                        </a:fontRef>
+                      </wps:style>
+                      <wps:bodyPr rot="0" spcFirstLastPara="0" vertOverflow="overflow" horzOverflow="overflow" vert="horz" wrap="square" lIns="91440" tIns="45720" rIns="91440" bIns="45720" numCol="1" spcCol="0" rtlCol="0" fromWordArt="0" anchor="ctr" anchorCtr="0" forceAA="0" compatLnSpc="1">
+                        <a:prstTxWarp prst="textNoShape">
+                          <a:avLst/>
+                        </a:prstTxWarp>
+                        <a:noAutofit/>
+                      </wps:bodyPr>
+                    </wps:wsp>
+                  </a:graphicData>
+                </a:graphic>
+              </wp:anchor>
+            </w:drawing>
+          </mc:Choice>
+          <mc:Fallback>
+            <w:pict>
+              <v:shape w14:anchorId="37CC2D3D" id="Seta para a direita 4" o:spid="_x0000_s1026" type="#_x0000_t13" style="position:absolute;margin-left:3.55pt;margin-top:182.35pt;width:14.85pt;height:17.2pt;z-index:251663360;visibility:visible;mso-wrap-style:square;mso-wrap-distance-left:9pt;mso-wrap-distance-top:0;mso-wrap-distance-right:9pt;mso-wrap-distance-bottom:0;mso-position-horizontal:absolute;mso-position-horizontal-relative:text;mso-position-vertical:absolute;mso-position-vertical-relative:text;v-text-anchor:middle" o:gfxdata="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" adj="10800" fillcolor="red" strokecolor="black [3213]" strokeweight="1pt"/>
+            </w:pict>
+          </mc:Fallback>
+        </mc:AlternateContent>
+      </w:r>
+      <w:r>
+        <w:rPr>
+          <w:noProof/>
+          <w:lang w:eastAsia="pt-BR"/>
+        </w:rPr>
+        <mc:AlternateContent>
+          <mc:Choice Requires="wps">
+            <w:drawing>
+              <wp:anchor distT="0" distB="0" distL="114300" distR="114300" simplePos="0" relativeHeight="251661312" behindDoc="0" locked="0" layoutInCell="1" allowOverlap="1" wp14:anchorId="7D7E2B77" wp14:editId="6C566465">
+                <wp:simplePos x="0" y="0"/>
+                <wp:positionH relativeFrom="column">
+                  <wp:posOffset>32468</wp:posOffset>
+                </wp:positionH>
+                <wp:positionV relativeFrom="paragraph">
+                  <wp:posOffset>1438082</wp:posOffset>
+                </wp:positionV>
+                <wp:extent cx="188843" cy="218661"/>
+                <wp:effectExtent l="0" t="19050" r="40005" b="29210"/>
+                <wp:wrapNone/>
+                <wp:docPr id="3" name="Seta para a direita 3"/>
+                <wp:cNvGraphicFramePr/>
+                <a:graphic xmlns:a="http://schemas.openxmlformats.org/drawingml/2006/main">
+                  <a:graphicData uri="http://schemas.microsoft.com/office/word/2010/wordprocessingShape">
+                    <wps:wsp>
+                      <wps:cNvSpPr/>
+                      <wps:spPr>
+                        <a:xfrm>
+                          <a:off x="0" y="0"/>
+                          <a:ext cx="188843" cy="218661"/>
+                        </a:xfrm>
+                        <a:prstGeom prst="rightArrow">
+                          <a:avLst/>
+                        </a:prstGeom>
+                        <a:solidFill>
+                          <a:srgbClr val="FF0000"/>
+                        </a:solidFill>
+                        <a:ln>
+                          <a:solidFill>
+                            <a:schemeClr val="tx1"/>
+                          </a:solidFill>
+                        </a:ln>
+                      </wps:spPr>
+                      <wps:style>
+                        <a:lnRef idx="2">
+                          <a:schemeClr val="accent1">
+                            <a:shade val="50000"/>
+                          </a:schemeClr>
+                        </a:lnRef>
+                        <a:fillRef idx="1">
+                          <a:schemeClr val="accent1"/>
+                        </a:fillRef>
+                        <a:effectRef idx="0">
+                          <a:schemeClr val="accent1"/>
+                        </a:effectRef>
+                        <a:fontRef idx="minor">
+                          <a:schemeClr val="lt1"/>
+                        </a:fontRef>
+                      </wps:style>
+                      <wps:bodyPr rot="0" spcFirstLastPara="0" vertOverflow="overflow" horzOverflow="overflow" vert="horz" wrap="square" lIns="91440" tIns="45720" rIns="91440" bIns="45720" numCol="1" spcCol="0" rtlCol="0" fromWordArt="0" anchor="ctr" anchorCtr="0" forceAA="0" compatLnSpc="1">
+                        <a:prstTxWarp prst="textNoShape">
+                          <a:avLst/>
+                        </a:prstTxWarp>
+                        <a:noAutofit/>
+                      </wps:bodyPr>
+                    </wps:wsp>
+                  </a:graphicData>
+                </a:graphic>
+              </wp:anchor>
+            </w:drawing>
+          </mc:Choice>
+          <mc:Fallback>
+            <w:pict>
+              <v:shape w14:anchorId="212654D9" id="Seta para a direita 3" o:spid="_x0000_s1026" type="#_x0000_t13" style="position:absolute;margin-left:2.55pt;margin-top:113.25pt;width:14.85pt;height:17.2pt;z-index:251661312;visibility:visible;mso-wrap-style:square;mso-wrap-distance-left:9pt;mso-wrap-distance-top:0;mso-wrap-distance-right:9pt;mso-wrap-distance-bottom:0;mso-position-horizontal:absolute;mso-position-horizontal-relative:text;mso-position-vertical:absolute;mso-position-vertical-relative:text;v-text-anchor:middle" o:gfxdata="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" adj="10800" fillcolor="red" strokecolor="black [3213]" strokeweight="1pt"/>
+            </w:pict>
+          </mc:Fallback>
+        </mc:AlternateContent>
+      </w:r>
+      <w:r>
+        <w:rPr>
+          <w:noProof/>
+          <w:lang w:eastAsia="pt-BR"/>
+        </w:rPr>
+        <mc:AlternateContent>
+          <mc:Choice Requires="wps">
+            <w:drawing>
+              <wp:anchor distT="0" distB="0" distL="114300" distR="114300" simplePos="0" relativeHeight="251659264" behindDoc="0" locked="0" layoutInCell="1" allowOverlap="1" wp14:anchorId="495673BF" wp14:editId="14A3465F">
+                <wp:simplePos x="0" y="0"/>
+                <wp:positionH relativeFrom="column">
+                  <wp:posOffset>62285</wp:posOffset>
+                </wp:positionH>
+                <wp:positionV relativeFrom="paragraph">
+                  <wp:posOffset>591930</wp:posOffset>
+                </wp:positionV>
+                <wp:extent cx="188843" cy="218661"/>
+                <wp:effectExtent l="0" t="19050" r="40005" b="29210"/>
+                <wp:wrapNone/>
+                <wp:docPr id="2" name="Seta para a direita 2"/>
+                <wp:cNvGraphicFramePr/>
+                <a:graphic xmlns:a="http://schemas.openxmlformats.org/drawingml/2006/main">
+                  <a:graphicData uri="http://schemas.microsoft.com/office/word/2010/wordprocessingShape">
+                    <wps:wsp>
+                      <wps:cNvSpPr/>
+                      <wps:spPr>
+                        <a:xfrm>
+                          <a:off x="0" y="0"/>
+                          <a:ext cx="188843" cy="218661"/>
+                        </a:xfrm>
+                        <a:prstGeom prst="rightArrow">
+                          <a:avLst/>
+                        </a:prstGeom>
+                        <a:solidFill>
+                          <a:srgbClr val="FF0000"/>
+                        </a:solidFill>
+                        <a:ln>
+                          <a:solidFill>
+                            <a:schemeClr val="tx1"/>
+                          </a:solidFill>
+                        </a:ln>
+                      </wps:spPr>
+                      <wps:style>
+                        <a:lnRef idx="2">
+                          <a:schemeClr val="accent1">
+                            <a:shade val="50000"/>
+                          </a:schemeClr>
+                        </a:lnRef>
+                        <a:fillRef idx="1">
+                          <a:schemeClr val="accent1"/>
+                        </a:fillRef>
+                        <a:effectRef idx="0">
+                          <a:schemeClr val="accent1"/>
+                        </a:effectRef>
+                        <a:fontRef idx="minor">
+                          <a:schemeClr val="lt1"/>
+                        </a:fontRef>
+                      </wps:style>
+                      <wps:bodyPr rot="0" spcFirstLastPara="0" vertOverflow="overflow" horzOverflow="overflow" vert="horz" wrap="square" lIns="91440" tIns="45720" rIns="91440" bIns="45720" numCol="1" spcCol="0" rtlCol="0" fromWordArt="0" anchor="ctr" anchorCtr="0" forceAA="0" compatLnSpc="1">
+                        <a:prstTxWarp prst="textNoShape">
+                          <a:avLst/>
+                        </a:prstTxWarp>
+                        <a:noAutofit/>
+                      </wps:bodyPr>
+                    </wps:wsp>
+                  </a:graphicData>
+                </a:graphic>
+              </wp:anchor>
+            </w:drawing>
+          </mc:Choice>
+          <mc:Fallback>
+            <w:pict>
+              <v:shape w14:anchorId="263CD61C" id="Seta para a direita 2" o:spid="_x0000_s1026" type="#_x0000_t13" style="position:absolute;margin-left:4.9pt;margin-top:46.6pt;width:14.85pt;height:17.2pt;z-index:251659264;visibility:visible;mso-wrap-style:square;mso-wrap-distance-left:9pt;mso-wrap-distance-top:0;mso-wrap-distance-right:9pt;mso-wrap-distance-bottom:0;mso-position-horizontal:absolute;mso-position-horizontal-relative:text;mso-position-vertical:absolute;mso-position-vertical-relative:text;v-text-anchor:middle" o:gfxdata="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" adj="10800" fillcolor="red" strokecolor="black [3213]" strokeweight="1pt"/>
+            </w:pict>
+          </mc:Fallback>
+        </mc:AlternateContent>
+      </w:r>
+      <w:r>
+        <w:rPr>
+          <w:noProof/>
+          <w:lang w:eastAsia="pt-BR"/>
+        </w:rPr>
+        <w:drawing>
+          <wp:inline distT="0" distB="0" distL="0" distR="0" wp14:anchorId="537C8215" wp14:editId="6A973798">
+            <wp:extent cx="3204365" cy="2971800"/>
+            <wp:effectExtent l="0" t="0" r="0" b="0"/>
+            <wp:docPr id="20" name="Imagem 20"/>
+            <wp:cNvGraphicFramePr>
+              <a:graphicFrameLocks xmlns:a="http://schemas.openxmlformats.org/drawingml/2006/main" noChangeAspect="1"/>
+            </wp:cNvGraphicFramePr>
+            <a:graphic xmlns:a="http://schemas.openxmlformats.org/drawingml/2006/main">
+              <a:graphicData uri="http://schemas.openxmlformats.org/drawingml/2006/picture">
+                <pic:pic xmlns:pic="http://schemas.openxmlformats.org/drawingml/2006/picture">
+                  <pic:nvPicPr>
+                    <pic:cNvPr id="0" name="Picture 8"/>
+                    <pic:cNvPicPr>
+                      <a:picLocks noChangeAspect="1" noChangeArrowheads="1"/>
+                    </pic:cNvPicPr>
+                  </pic:nvPicPr>
+                  <pic:blipFill>
+                    <a:blip r:embed="rId5">
+                      <a:extLst>
+                        <a:ext uri="{28A0092B-C50C-407E-A947-70E740481C1C}">
+                          <a14:useLocalDpi xmlns:a14="http://schemas.microsoft.com/office/drawing/2010/main" val="0"/>
+                        </a:ext>
+                      </a:extLst>
+                    </a:blip>
+                    <a:srcRect/>
+                    <a:stretch>
+                      <a:fillRect/>
+                    </a:stretch>
+                  </pic:blipFill>
+                  <pic:spPr bwMode="auto">
+                    <a:xfrm>
+                      <a:off x="0" y="0"/>
+                      <a:ext cx="3329068" cy="3087452"/>
+                    </a:xfrm>
+                    <a:prstGeom prst="rect">
+                      <a:avLst/>
+                    </a:prstGeom>
+                    <a:noFill/>
+                    <a:ln>
+                      <a:noFill/>
+                    </a:ln>
+                  </pic:spPr>
+                </pic:pic>
+              </a:graphicData>
+            </a:graphic>
+          </wp:inline>
+        </w:drawing>
+      </w:r>
+      <w:bookmarkStart w:id="1" w:name="_GoBack"/>
+      <w:bookmarkEnd w:id="1"/>
+    </w:p>
+    <w:p>
+      <w:pPr>
+        <w:pStyle w:val="Ttulo1"/>
+      </w:pPr>
+      <w:bookmarkStart w:id="2" w:name="_Toc450930679"/>
+      <w:r>
+        <w:t>Dados do aluno</w:t>
+      </w:r>
+      <w:bookmarkEnd w:id="2"/>
+    </w:p>
+    <w:p>
+      <w:pPr>
+        <w:jc w:val="both"/>
+      </w:pPr>
+      <w:r>
+        <w:t xml:space="preserve"> </w:t>
+      </w:r>
+      <w:r>
+        <w:tab/>
+      </w:r>
+      <w:r>
+        <w:t xml:space="preserve">O usuário deve digitar o nome do aluno do qual a </w:t>
+      </w:r>
+      <w:r>
+        <w:t>média</w:t>
+      </w:r>
+      <w:r>
+        <w:t xml:space="preserve"> será calculada e clicar no OK.</w:t>
+      </w:r>
+    </w:p>
+    <w:p>
+      <w:pPr>
+        <w:ind w:firstLine="708"/>
+      </w:pPr>
+      <w:r>
+        <w:rPr>
+          <w:noProof/>
+          <w:lang w:eastAsia="pt-BR"/>
+        </w:rPr>
+        <w:drawing>
+          <wp:inline distT="0" distB="0" distL="0" distR="0" wp14:anchorId="463CA580" wp14:editId="1FA5ECD4">
+            <wp:extent cx="1661275" cy="1033669"/>
+            <wp:effectExtent l="0" t="0" r="0" b="0"/>
+            <wp:docPr id="11" name="Imagem 11"/>
+            <wp:cNvGraphicFramePr>
+              <a:graphicFrameLocks xmlns:a="http://schemas.openxmlformats.org/drawingml/2006/main" noChangeAspect="1"/>
+            </wp:cNvGraphicFramePr>
+            <a:graphic xmlns:a="http://schemas.openxmlformats.org/drawingml/2006/main">
+              <a:graphicData uri="http://schemas.openxmlformats.org/drawingml/2006/picture">
+                <pic:pic xmlns:pic="http://schemas.openxmlformats.org/drawingml/2006/picture">
+                  <pic:nvPicPr>
+                    <pic:cNvPr id="0" name="Picture 6"/>
+                    <pic:cNvPicPr>
+                      <a:picLocks noChangeAspect="1" noChangeArrowheads="1"/>
+                    </pic:cNvPicPr>
+                  </pic:nvPicPr>
+                  <pic:blipFill>
+                    <a:blip r:embed="rId6">
+                      <a:extLst>
+                        <a:ext uri="{28A0092B-C50C-407E-A947-70E740481C1C}">
+                          <a14:useLocalDpi xmlns:a14="http://schemas.microsoft.com/office/drawing/2010/main" val="0"/>
+                        </a:ext>
+                      </a:extLst>
+                    </a:blip>
+                    <a:srcRect/>
+                    <a:stretch>
+                      <a:fillRect/>
+                    </a:stretch>
+                  </pic:blipFill>
+                  <pic:spPr bwMode="auto">
+                    <a:xfrm>
+                      <a:off x="0" y="0"/>
+                      <a:ext cx="1670592" cy="1039466"/>
+                    </a:xfrm>
+                    <a:prstGeom prst="rect">
+                      <a:avLst/>
+                    </a:prstGeom>
+                    <a:noFill/>
+                    <a:ln>
+                      <a:noFill/>
+                    </a:ln>
+                  </pic:spPr>
+                </pic:pic>
+              </a:graphicData>
+            </a:graphic>
+          </wp:inline>
+        </w:drawing>
+      </w:r>
+    </w:p>
+    <w:p>
+      <w:pPr>
+        <w:pStyle w:val="Ttulo1"/>
+      </w:pPr>
+      <w:bookmarkStart w:id="3" w:name="_Toc450930680"/>
+      <w:r>
+        <w:t>Notas</w:t>
+      </w:r>
+      <w:bookmarkEnd w:id="3"/>
+    </w:p>
+    <w:p>
+      <w:pPr>
+        <w:ind w:firstLine="708"/>
+        <w:jc w:val="both"/>
+      </w:pPr>
+      <w:r>
+        <w:t>O usuário deve digitar as duas notas corresponde ao aluno digitado no campo acima e clicar em OK.</w:t>
+      </w:r>
+    </w:p>
+    <w:p>
+      <w:pPr>
+        <w:jc w:val="both"/>
+      </w:pPr>
+      <w:proofErr w:type="spellStart"/>
+      <w:r>
+        <w:t>Obs</w:t>
+      </w:r>
+      <w:proofErr w:type="spellEnd"/>
+      <w:r>
+        <w:t>: As notas podem ser valores inteiros ou com casas decimais.</w:t>
+      </w:r>
+    </w:p>
+    <w:p>
+      <w:pPr>
+        <w:ind w:firstLine="708"/>
+      </w:pPr>
+      <w:r>
+        <w:rPr>
+          <w:noProof/>
+          <w:lang w:eastAsia="pt-BR"/>
+        </w:rPr>
+        <w:lastRenderedPageBreak/>
+        <w:drawing>
+          <wp:inline distT="0" distB="0" distL="0" distR="0" wp14:anchorId="3B7B45E0" wp14:editId="03347972">
+            <wp:extent cx="1630017" cy="1265546"/>
+            <wp:effectExtent l="0" t="0" r="8890" b="0"/>
+            <wp:docPr id="8" name="Imagem 8"/>
+            <wp:cNvGraphicFramePr>
+              <a:graphicFrameLocks xmlns:a="http://schemas.openxmlformats.org/drawingml/2006/main" noChangeAspect="1"/>
+            </wp:cNvGraphicFramePr>
+            <a:graphic xmlns:a="http://schemas.openxmlformats.org/drawingml/2006/main">
+              <a:graphicData uri="http://schemas.openxmlformats.org/drawingml/2006/picture">
+                <pic:pic xmlns:pic="http://schemas.openxmlformats.org/drawingml/2006/picture">
+                  <pic:nvPicPr>
+                    <pic:cNvPr id="0" name="Picture 3"/>
+                    <pic:cNvPicPr>
+                      <a:picLocks noChangeAspect="1" noChangeArrowheads="1"/>
+                    </pic:cNvPicPr>
+                  </pic:nvPicPr>
+                  <pic:blipFill>
+                    <a:blip r:embed="rId7">
+                      <a:extLst>
+                        <a:ext uri="{28A0092B-C50C-407E-A947-70E740481C1C}">
+                          <a14:useLocalDpi xmlns:a14="http://schemas.microsoft.com/office/drawing/2010/main" val="0"/>
+                        </a:ext>
+                      </a:extLst>
+                    </a:blip>
+                    <a:srcRect/>
+                    <a:stretch>
+                      <a:fillRect/>
+                    </a:stretch>
+                  </pic:blipFill>
+                  <pic:spPr bwMode="auto">
+                    <a:xfrm>
+                      <a:off x="0" y="0"/>
+                      <a:ext cx="1647546" cy="1279156"/>
+                    </a:xfrm>
+                    <a:prstGeom prst="rect">
+                      <a:avLst/>
+                    </a:prstGeom>
+                    <a:noFill/>
+                    <a:ln>
+                      <a:noFill/>
+                    </a:ln>
+                  </pic:spPr>
+                </pic:pic>
+              </a:graphicData>
+            </a:graphic>
+          </wp:inline>
+        </w:drawing>
+      </w:r>
+    </w:p>
+    <w:p>
+      <w:pPr>
+        <w:pStyle w:val="Ttulo1"/>
+      </w:pPr>
+      <w:bookmarkStart w:id="4" w:name="_Toc450930681"/>
+      <w:r>
+        <w:t>Tipo de média</w:t>
+      </w:r>
+      <w:bookmarkEnd w:id="4"/>
+    </w:p>
+    <w:p>
+      <w:pPr>
+        <w:ind w:firstLine="708"/>
+        <w:jc w:val="both"/>
+        <w:rPr>
+          <w:rFonts w:cs="Times New Roman"/>
+          <w:szCs w:val="24"/>
+          <w:shd w:val="clear" w:color="auto" w:fill="FFFFFF"/>
+        </w:rPr>
+      </w:pPr>
+      <w:r>
+        <w:t xml:space="preserve">O usuário deve selecionar o tipo do cálculo de media que ele deseja calcular. Medias aritméticas são calculadas através </w:t>
+      </w:r>
+      <w:r>
+        <w:rPr>
+          <w:rFonts w:cs="Times New Roman"/>
+          <w:szCs w:val="24"/>
+        </w:rPr>
+        <w:t>da</w:t>
+      </w:r>
+      <w:r>
+        <w:rPr>
+          <w:rFonts w:cs="Times New Roman"/>
+          <w:szCs w:val="24"/>
+        </w:rPr>
+        <w:t xml:space="preserve"> divisão do somatório dos números inseridos pela quantidade de números somados</w:t>
+      </w:r>
+      <w:r>
+        <w:rPr>
+          <w:rFonts w:cs="Times New Roman"/>
+          <w:szCs w:val="24"/>
+        </w:rPr>
+        <w:t xml:space="preserve"> e as medias geométricas são </w:t>
+      </w:r>
+      <w:r>
+        <w:rPr>
+          <w:rFonts w:cs="Times New Roman"/>
+          <w:szCs w:val="24"/>
+          <w:shd w:val="clear" w:color="auto" w:fill="FFFFFF"/>
+        </w:rPr>
+        <w:t xml:space="preserve">realizadas através da </w:t>
+      </w:r>
+      <w:r>
+        <w:rPr>
+          <w:rFonts w:cs="Times New Roman"/>
+          <w:szCs w:val="24"/>
+          <w:shd w:val="clear" w:color="auto" w:fill="FFFFFF"/>
+        </w:rPr>
+        <w:t>multiplicação entre os números inseridos e, logo em segui</w:t>
+      </w:r>
+      <w:r>
+        <w:rPr>
+          <w:rFonts w:cs="Times New Roman"/>
+          <w:szCs w:val="24"/>
+          <w:shd w:val="clear" w:color="auto" w:fill="FFFFFF"/>
+        </w:rPr>
+        <w:t>da, extração</w:t>
+      </w:r>
+      <w:r>
+        <w:rPr>
+          <w:rFonts w:cs="Times New Roman"/>
+          <w:szCs w:val="24"/>
+          <w:shd w:val="clear" w:color="auto" w:fill="FFFFFF"/>
+        </w:rPr>
+        <w:t xml:space="preserve"> </w:t>
+      </w:r>
+      <w:r>
+        <w:rPr>
+          <w:rFonts w:cs="Times New Roman"/>
+          <w:szCs w:val="24"/>
+          <w:shd w:val="clear" w:color="auto" w:fill="FFFFFF"/>
+        </w:rPr>
+        <w:t>d</w:t>
+      </w:r>
+      <w:r>
+        <w:rPr>
+          <w:rFonts w:cs="Times New Roman"/>
+          <w:szCs w:val="24"/>
+          <w:shd w:val="clear" w:color="auto" w:fill="FFFFFF"/>
+        </w:rPr>
+        <w:t>a raiz com índice igual ao número de fatores utilizados na multiplicação.</w:t>
+      </w:r>
+    </w:p>
+    <w:p>
+      <w:pPr>
+        <w:ind w:firstLine="708"/>
+        <w:jc w:val="both"/>
+        <w:rPr>
+          <w:rFonts w:cs="Times New Roman"/>
+          <w:szCs w:val="24"/>
+        </w:rPr>
+      </w:pPr>
+      <w:r>
+        <w:rPr>
+          <w:rFonts w:cs="Times New Roman"/>
+          <w:noProof/>
+          <w:szCs w:val="24"/>
+          <w:lang w:eastAsia="pt-BR"/>
+        </w:rPr>
+        <w:drawing>
+          <wp:inline distT="0" distB="0" distL="0" distR="0" wp14:anchorId="0F23C071" wp14:editId="699A611A">
+            <wp:extent cx="1809115" cy="1212850"/>
+            <wp:effectExtent l="0" t="0" r="635" b="6350"/>
+            <wp:docPr id="10" name="Imagem 10"/>
+            <wp:cNvGraphicFramePr>
+              <a:graphicFrameLocks xmlns:a="http://schemas.openxmlformats.org/drawingml/2006/main" noChangeAspect="1"/>
+            </wp:cNvGraphicFramePr>
+            <a:graphic xmlns:a="http://schemas.openxmlformats.org/drawingml/2006/main">
+              <a:graphicData uri="http://schemas.openxmlformats.org/drawingml/2006/picture">
+                <pic:pic xmlns:pic="http://schemas.openxmlformats.org/drawingml/2006/picture">
+                  <pic:nvPicPr>
+                    <pic:cNvPr id="0" name="Picture 5"/>
+                    <pic:cNvPicPr>
+                      <a:picLocks noChangeAspect="1" noChangeArrowheads="1"/>
+                    </pic:cNvPicPr>
+                  </pic:nvPicPr>
+                  <pic:blipFill>
+                    <a:blip r:embed="rId8">
+                      <a:extLst>
+                        <a:ext uri="{28A0092B-C50C-407E-A947-70E740481C1C}">
+                          <a14:useLocalDpi xmlns:a14="http://schemas.microsoft.com/office/drawing/2010/main" val="0"/>
+                        </a:ext>
+                      </a:extLst>
+                    </a:blip>
+                    <a:srcRect/>
+                    <a:stretch>
+                      <a:fillRect/>
+                    </a:stretch>
+                  </pic:blipFill>
+                  <pic:spPr bwMode="auto">
+                    <a:xfrm>
+                      <a:off x="0" y="0"/>
+                      <a:ext cx="1809115" cy="1212850"/>
+                    </a:xfrm>
+                    <a:prstGeom prst="rect">
+                      <a:avLst/>
+                    </a:prstGeom>
+                    <a:noFill/>
+                    <a:ln>
+                      <a:noFill/>
+                    </a:ln>
+                  </pic:spPr>
+                </pic:pic>
+              </a:graphicData>
+            </a:graphic>
+          </wp:inline>
+        </w:drawing>
+      </w:r>
+    </w:p>
+    <w:p>
+      <w:pPr>
+        <w:ind w:firstLine="708"/>
+        <w:jc w:val="both"/>
+        <w:rPr>
+          <w:rFonts w:cs="Times New Roman"/>
+          <w:szCs w:val="24"/>
+        </w:rPr>
+      </w:pPr>
+    </w:p>
+    <w:p>
+      <w:pPr>
+        <w:pStyle w:val="Ttulo1"/>
+      </w:pPr>
+      <w:bookmarkStart w:id="5" w:name="_Toc450930682"/>
+      <w:r>
+        <w:t>Resultado</w:t>
+      </w:r>
+      <w:bookmarkEnd w:id="5"/>
+      <w:r>
+        <w:t xml:space="preserve"> </w:t>
+      </w:r>
+    </w:p>
+    <w:p>
+      <w:r>
+        <w:t xml:space="preserve">Na tela de resultado o sistema mostrar o nome do aluno, a média calculada, e o status do aluno de acordo com a sua média. </w:t>
+      </w:r>
+    </w:p>
+    <w:p>
+      <w:r>
+        <w:t xml:space="preserve">O status é dado de acordo com o valor na média. Medias maiores de 6 o aluno está aprovado, medias menores que 6 e maiores que 2,5 o aluno esta reprovado e tem direito ao exame, medias menores que 2,5 o aluno esta reprovado. </w:t>
+      </w:r>
+    </w:p>
+    <w:p>
+      <w:r>
+        <w:rPr>
+          <w:noProof/>
+          <w:lang w:eastAsia="pt-BR"/>
+        </w:rPr>
+        <mc:AlternateContent>
+          <mc:Choice Requires="wps">
+            <w:drawing>
+              <wp:anchor distT="0" distB="0" distL="114300" distR="114300" simplePos="0" relativeHeight="251678720" behindDoc="0" locked="0" layoutInCell="1" allowOverlap="1" wp14:anchorId="105F507F" wp14:editId="339FD97A">
+                <wp:simplePos x="0" y="0"/>
+                <wp:positionH relativeFrom="margin">
+                  <wp:posOffset>-41910</wp:posOffset>
+                </wp:positionH>
+                <wp:positionV relativeFrom="paragraph">
+                  <wp:posOffset>2217641</wp:posOffset>
+                </wp:positionV>
+                <wp:extent cx="158750" cy="139065"/>
+                <wp:effectExtent l="0" t="19050" r="31750" b="32385"/>
+                <wp:wrapNone/>
+                <wp:docPr id="26" name="Seta para a direita 26"/>
+                <wp:cNvGraphicFramePr/>
+                <a:graphic xmlns:a="http://schemas.openxmlformats.org/drawingml/2006/main">
+                  <a:graphicData uri="http://schemas.microsoft.com/office/word/2010/wordprocessingShape">
+                    <wps:wsp>
+                      <wps:cNvSpPr/>
+                      <wps:spPr>
+                        <a:xfrm>
+                          <a:off x="0" y="0"/>
+                          <a:ext cx="158750" cy="139065"/>
+                        </a:xfrm>
+                        <a:prstGeom prst="rightArrow">
+                          <a:avLst/>
+                        </a:prstGeom>
+                        <a:solidFill>
+                          <a:srgbClr val="FF0000"/>
+                        </a:solidFill>
+                        <a:ln>
+                          <a:solidFill>
+                            <a:schemeClr val="tx1"/>
+                          </a:solidFill>
+                        </a:ln>
+                      </wps:spPr>
+                      <wps:style>
+                        <a:lnRef idx="2">
+                          <a:schemeClr val="accent1">
+                            <a:shade val="50000"/>
+                          </a:schemeClr>
+                        </a:lnRef>
+                        <a:fillRef idx="1">
+                          <a:schemeClr val="accent1"/>
+                        </a:fillRef>
+                        <a:effectRef idx="0">
+                          <a:schemeClr val="accent1"/>
+                        </a:effectRef>
+                        <a:fontRef idx="minor">
+                          <a:schemeClr val="lt1"/>
+                        </a:fontRef>
+                      </wps:style>
+                      <wps:bodyPr rot="0" spcFirstLastPara="0" vertOverflow="overflow" horzOverflow="overflow" vert="horz" wrap="square" lIns="91440" tIns="45720" rIns="91440" bIns="45720" numCol="1" spcCol="0" rtlCol="0" fromWordArt="0" anchor="ctr" anchorCtr="0" forceAA="0" compatLnSpc="1">
+                        <a:prstTxWarp prst="textNoShape">
+                          <a:avLst/>
+                        </a:prstTxWarp>
+                        <a:noAutofit/>
+                      </wps:bodyPr>
+                    </wps:wsp>
+                  </a:graphicData>
+                </a:graphic>
+                <wp14:sizeRelH relativeFrom="margin">
+                  <wp14:pctWidth>0</wp14:pctWidth>
+                </wp14:sizeRelH>
+              </wp:anchor>
+            </w:drawing>
+          </mc:Choice>
+          <mc:Fallback>
+            <w:pict>
+              <v:shape w14:anchorId="4D05BA2A" id="Seta para a direita 26" o:spid="_x0000_s1026" type="#_x0000_t13" style="position:absolute;margin-left:-3.3pt;margin-top:174.6pt;width:12.5pt;height:10.95pt;z-index:251678720;visibility:visible;mso-wrap-style:square;mso-width-percent:0;mso-wrap-distance-left:9pt;mso-wrap-distance-top:0;mso-wrap-distance-right:9pt;mso-wrap-distance-bottom:0;mso-position-horizontal:absolute;mso-position-horizontal-relative:margin;mso-position-vertical:absolute;mso-position-vertical-relative:text;mso-width-percent:0;mso-width-relative:margin;v-text-anchor:middle" o:gfxdata="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" adj="12139" fillcolor="red" strokecolor="black [3213]" strokeweight="1pt">
+                <w10:wrap anchorx="margin"/>
+              </v:shape>
+            </w:pict>
+          </mc:Fallback>
+        </mc:AlternateContent>
+      </w:r>
+      <w:r>
+        <w:rPr>
+          <w:noProof/>
+          <w:lang w:eastAsia="pt-BR"/>
+        </w:rPr>
+        <mc:AlternateContent>
+          <mc:Choice Requires="wps">
+            <w:drawing>
+              <wp:anchor distT="0" distB="0" distL="114300" distR="114300" simplePos="0" relativeHeight="251676672" behindDoc="0" locked="0" layoutInCell="1" allowOverlap="1" wp14:anchorId="086D015A" wp14:editId="58D99E1B">
+                <wp:simplePos x="0" y="0"/>
+                <wp:positionH relativeFrom="margin">
+                  <wp:posOffset>-38514</wp:posOffset>
+                </wp:positionH>
+                <wp:positionV relativeFrom="paragraph">
+                  <wp:posOffset>1497965</wp:posOffset>
+                </wp:positionV>
+                <wp:extent cx="158750" cy="139065"/>
+                <wp:effectExtent l="0" t="19050" r="31750" b="32385"/>
+                <wp:wrapNone/>
+                <wp:docPr id="25" name="Seta para a direita 25"/>
+                <wp:cNvGraphicFramePr/>
+                <a:graphic xmlns:a="http://schemas.openxmlformats.org/drawingml/2006/main">
+                  <a:graphicData uri="http://schemas.microsoft.com/office/word/2010/wordprocessingShape">
+                    <wps:wsp>
+                      <wps:cNvSpPr/>
+                      <wps:spPr>
+                        <a:xfrm>
+                          <a:off x="0" y="0"/>
+                          <a:ext cx="158750" cy="139065"/>
+                        </a:xfrm>
+                        <a:prstGeom prst="rightArrow">
+                          <a:avLst/>
+                        </a:prstGeom>
+                        <a:solidFill>
+                          <a:srgbClr val="FF0000"/>
+                        </a:solidFill>
+                        <a:ln>
+                          <a:solidFill>
+                            <a:schemeClr val="tx1"/>
+                          </a:solidFill>
+                        </a:ln>
+                      </wps:spPr>
+                      <wps:style>
+                        <a:lnRef idx="2">
+                          <a:schemeClr val="accent1">
+                            <a:shade val="50000"/>
+                          </a:schemeClr>
+                        </a:lnRef>
+                        <a:fillRef idx="1">
+                          <a:schemeClr val="accent1"/>
+                        </a:fillRef>
+                        <a:effectRef idx="0">
+                          <a:schemeClr val="accent1"/>
+                        </a:effectRef>
+                        <a:fontRef idx="minor">
+                          <a:schemeClr val="lt1"/>
+                        </a:fontRef>
+                      </wps:style>
+                      <wps:bodyPr rot="0" spcFirstLastPara="0" vertOverflow="overflow" horzOverflow="overflow" vert="horz" wrap="square" lIns="91440" tIns="45720" rIns="91440" bIns="45720" numCol="1" spcCol="0" rtlCol="0" fromWordArt="0" anchor="ctr" anchorCtr="0" forceAA="0" compatLnSpc="1">
+                        <a:prstTxWarp prst="textNoShape">
+                          <a:avLst/>
+                        </a:prstTxWarp>
+                        <a:noAutofit/>
+                      </wps:bodyPr>
+                    </wps:wsp>
+                  </a:graphicData>
+                </a:graphic>
+                <wp14:sizeRelH relativeFrom="margin">
+                  <wp14:pctWidth>0</wp14:pctWidth>
+                </wp14:sizeRelH>
+              </wp:anchor>
+            </w:drawing>
+          </mc:Choice>
+          <mc:Fallback>
+            <w:pict>
+              <v:shape w14:anchorId="67B41661" id="Seta para a direita 25" o:spid="_x0000_s1026" type="#_x0000_t13" style="position:absolute;margin-left:-3.05pt;margin-top:117.95pt;width:12.5pt;height:10.95pt;z-index:251676672;visibility:visible;mso-wrap-style:square;mso-width-percent:0;mso-wrap-distance-left:9pt;mso-wrap-distance-top:0;mso-wrap-distance-right:9pt;mso-wrap-distance-bottom:0;mso-position-horizontal:absolute;mso-position-horizontal-relative:margin;mso-position-vertical:absolute;mso-position-vertical-relative:text;mso-width-percent:0;mso-width-relative:margin;v-text-anchor:middle" o:gfxdata="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" adj="12139" fillcolor="red" strokecolor="black [3213]" strokeweight="1pt">
+                <w10:wrap anchorx="margin"/>
+              </v:shape>
+            </w:pict>
+          </mc:Fallback>
+        </mc:AlternateContent>
+      </w:r>
+      <w:r>
+        <w:rPr>
+          <w:noProof/>
+          <w:lang w:eastAsia="pt-BR"/>
+        </w:rPr>
+        <mc:AlternateContent>
+          <mc:Choice Requires="wps">
+            <w:drawing>
+              <wp:anchor distT="0" distB="0" distL="114300" distR="114300" simplePos="0" relativeHeight="251674624" behindDoc="0" locked="0" layoutInCell="1" allowOverlap="1" wp14:anchorId="2F93456E" wp14:editId="3FDB5BB6">
+                <wp:simplePos x="0" y="0"/>
+                <wp:positionH relativeFrom="margin">
+                  <wp:posOffset>-43180</wp:posOffset>
+                </wp:positionH>
+                <wp:positionV relativeFrom="paragraph">
+                  <wp:posOffset>1273396</wp:posOffset>
+                </wp:positionV>
+                <wp:extent cx="158750" cy="139065"/>
+                <wp:effectExtent l="0" t="19050" r="31750" b="32385"/>
+                <wp:wrapNone/>
+                <wp:docPr id="24" name="Seta para a direita 24"/>
+                <wp:cNvGraphicFramePr/>
+                <a:graphic xmlns:a="http://schemas.openxmlformats.org/drawingml/2006/main">
+                  <a:graphicData uri="http://schemas.microsoft.com/office/word/2010/wordprocessingShape">
+                    <wps:wsp>
+                      <wps:cNvSpPr/>
+                      <wps:spPr>
+                        <a:xfrm>
+                          <a:off x="0" y="0"/>
+                          <a:ext cx="158750" cy="139065"/>
+                        </a:xfrm>
+                        <a:prstGeom prst="rightArrow">
+                          <a:avLst/>
+                        </a:prstGeom>
+                        <a:solidFill>
+                          <a:srgbClr val="FF0000"/>
+                        </a:solidFill>
+                        <a:ln>
+                          <a:solidFill>
+                            <a:schemeClr val="tx1"/>
+                          </a:solidFill>
+                        </a:ln>
+                      </wps:spPr>
+                      <wps:style>
+                        <a:lnRef idx="2">
+                          <a:schemeClr val="accent1">
+                            <a:shade val="50000"/>
+                          </a:schemeClr>
+                        </a:lnRef>
+                        <a:fillRef idx="1">
+                          <a:schemeClr val="accent1"/>
+                        </a:fillRef>
+                        <a:effectRef idx="0">
+                          <a:schemeClr val="accent1"/>
+                        </a:effectRef>
+                        <a:fontRef idx="minor">
+                          <a:schemeClr val="lt1"/>
+                        </a:fontRef>
+                      </wps:style>
+                      <wps:bodyPr rot="0" spcFirstLastPara="0" vertOverflow="overflow" horzOverflow="overflow" vert="horz" wrap="square" lIns="91440" tIns="45720" rIns="91440" bIns="45720" numCol="1" spcCol="0" rtlCol="0" fromWordArt="0" anchor="ctr" anchorCtr="0" forceAA="0" compatLnSpc="1">
+                        <a:prstTxWarp prst="textNoShape">
+                          <a:avLst/>
+                        </a:prstTxWarp>
+                        <a:noAutofit/>
+                      </wps:bodyPr>
+                    </wps:wsp>
+                  </a:graphicData>
+                </a:graphic>
+                <wp14:sizeRelH relativeFrom="margin">
+                  <wp14:pctWidth>0</wp14:pctWidth>
+                </wp14:sizeRelH>
+              </wp:anchor>
+            </w:drawing>
+          </mc:Choice>
+          <mc:Fallback>
+            <w:pict>
+              <v:shape w14:anchorId="27B02FD7" id="Seta para a direita 24" o:spid="_x0000_s1026" type="#_x0000_t13" style="position:absolute;margin-left:-3.4pt;margin-top:100.25pt;width:12.5pt;height:10.95pt;z-index:251674624;visibility:visible;mso-wrap-style:square;mso-width-percent:0;mso-wrap-distance-left:9pt;mso-wrap-distance-top:0;mso-wrap-distance-right:9pt;mso-wrap-distance-bottom:0;mso-position-horizontal:absolute;mso-position-horizontal-relative:margin;mso-position-vertical:absolute;mso-position-vertical-relative:text;mso-width-percent:0;mso-width-relative:margin;v-text-anchor:middle" o:gfxdata="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" adj="12139" fillcolor="red" strokecolor="black [3213]" strokeweight="1pt">
+                <w10:wrap anchorx="margin"/>
+              </v:shape>
+            </w:pict>
+          </mc:Fallback>
+        </mc:AlternateContent>
+      </w:r>
+      <w:r>
+        <w:rPr>
+          <w:noProof/>
+          <w:lang w:eastAsia="pt-BR"/>
+        </w:rPr>
+        <mc:AlternateContent>
+          <mc:Choice Requires="wps">
+            <w:drawing>
+              <wp:anchor distT="0" distB="0" distL="114300" distR="114300" simplePos="0" relativeHeight="251672576" behindDoc="0" locked="0" layoutInCell="1" allowOverlap="1" wp14:anchorId="5D5A2B49" wp14:editId="673B6503">
+                <wp:simplePos x="0" y="0"/>
+                <wp:positionH relativeFrom="margin">
+                  <wp:posOffset>-38100</wp:posOffset>
+                </wp:positionH>
+                <wp:positionV relativeFrom="paragraph">
+                  <wp:posOffset>1059401</wp:posOffset>
+                </wp:positionV>
+                <wp:extent cx="158750" cy="139065"/>
+                <wp:effectExtent l="0" t="19050" r="31750" b="32385"/>
+                <wp:wrapNone/>
+                <wp:docPr id="23" name="Seta para a direita 23"/>
+                <wp:cNvGraphicFramePr/>
+                <a:graphic xmlns:a="http://schemas.openxmlformats.org/drawingml/2006/main">
+                  <a:graphicData uri="http://schemas.microsoft.com/office/word/2010/wordprocessingShape">
+                    <wps:wsp>
+                      <wps:cNvSpPr/>
+                      <wps:spPr>
+                        <a:xfrm>
+                          <a:off x="0" y="0"/>
+                          <a:ext cx="158750" cy="139065"/>
+                        </a:xfrm>
+                        <a:prstGeom prst="rightArrow">
+                          <a:avLst/>
+                        </a:prstGeom>
+                        <a:solidFill>
+                          <a:srgbClr val="FF0000"/>
+                        </a:solidFill>
+                        <a:ln>
+                          <a:solidFill>
+                            <a:schemeClr val="tx1"/>
+                          </a:solidFill>
+                        </a:ln>
+                      </wps:spPr>
+                      <wps:style>
+                        <a:lnRef idx="2">
+                          <a:schemeClr val="accent1">
+                            <a:shade val="50000"/>
+                          </a:schemeClr>
+                        </a:lnRef>
+                        <a:fillRef idx="1">
+                          <a:schemeClr val="accent1"/>
+                        </a:fillRef>
+                        <a:effectRef idx="0">
+                          <a:schemeClr val="accent1"/>
+                        </a:effectRef>
+                        <a:fontRef idx="minor">
+                          <a:schemeClr val="lt1"/>
+                        </a:fontRef>
+                      </wps:style>
+                      <wps:bodyPr rot="0" spcFirstLastPara="0" vertOverflow="overflow" horzOverflow="overflow" vert="horz" wrap="square" lIns="91440" tIns="45720" rIns="91440" bIns="45720" numCol="1" spcCol="0" rtlCol="0" fromWordArt="0" anchor="ctr" anchorCtr="0" forceAA="0" compatLnSpc="1">
+                        <a:prstTxWarp prst="textNoShape">
+                          <a:avLst/>
+                        </a:prstTxWarp>
+                        <a:noAutofit/>
+                      </wps:bodyPr>
+                    </wps:wsp>
+                  </a:graphicData>
+                </a:graphic>
+                <wp14:sizeRelH relativeFrom="margin">
+                  <wp14:pctWidth>0</wp14:pctWidth>
+                </wp14:sizeRelH>
+              </wp:anchor>
+            </w:drawing>
+          </mc:Choice>
+          <mc:Fallback>
+            <w:pict>
+              <v:shape w14:anchorId="506142BA" id="Seta para a direita 23" o:spid="_x0000_s1026" type="#_x0000_t13" style="position:absolute;margin-left:-3pt;margin-top:83.4pt;width:12.5pt;height:10.95pt;z-index:251672576;visibility:visible;mso-wrap-style:square;mso-width-percent:0;mso-wrap-distance-left:9pt;mso-wrap-distance-top:0;mso-wrap-distance-right:9pt;mso-wrap-distance-bottom:0;mso-position-horizontal:absolute;mso-position-horizontal-relative:margin;mso-position-vertical:absolute;mso-position-vertical-relative:text;mso-width-percent:0;mso-width-relative:margin;v-text-anchor:middle" o:gfxdata="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" adj="12139" fillcolor="red" strokecolor="black [3213]" strokeweight="1pt">
+                <w10:wrap anchorx="margin"/>
+              </v:shape>
+            </w:pict>
+          </mc:Fallback>
+        </mc:AlternateContent>
+      </w:r>
+      <w:r>
+        <w:rPr>
+          <w:noProof/>
+          <w:lang w:eastAsia="pt-BR"/>
+        </w:rPr>
+        <mc:AlternateContent>
+          <mc:Choice Requires="wps">
+            <w:drawing>
+              <wp:anchor distT="0" distB="0" distL="114300" distR="114300" simplePos="0" relativeHeight="251670528" behindDoc="0" locked="0" layoutInCell="1" allowOverlap="1" wp14:anchorId="46D26E39" wp14:editId="11DB669D">
+                <wp:simplePos x="0" y="0"/>
+                <wp:positionH relativeFrom="margin">
+                  <wp:posOffset>-66040</wp:posOffset>
+                </wp:positionH>
+                <wp:positionV relativeFrom="paragraph">
+                  <wp:posOffset>695546</wp:posOffset>
+                </wp:positionV>
+                <wp:extent cx="158750" cy="139065"/>
+                <wp:effectExtent l="0" t="19050" r="31750" b="32385"/>
+                <wp:wrapNone/>
+                <wp:docPr id="14" name="Seta para a direita 14"/>
+                <wp:cNvGraphicFramePr/>
+                <a:graphic xmlns:a="http://schemas.openxmlformats.org/drawingml/2006/main">
+                  <a:graphicData uri="http://schemas.microsoft.com/office/word/2010/wordprocessingShape">
+                    <wps:wsp>
+                      <wps:cNvSpPr/>
+                      <wps:spPr>
+                        <a:xfrm>
+                          <a:off x="0" y="0"/>
+                          <a:ext cx="158750" cy="139065"/>
+                        </a:xfrm>
+                        <a:prstGeom prst="rightArrow">
+                          <a:avLst/>
+                        </a:prstGeom>
+                        <a:solidFill>
+                          <a:srgbClr val="FF0000"/>
+                        </a:solidFill>
+                        <a:ln>
+                          <a:solidFill>
+                            <a:schemeClr val="tx1"/>
+                          </a:solidFill>
+                        </a:ln>
+                      </wps:spPr>
+                      <wps:style>
+                        <a:lnRef idx="2">
+                          <a:schemeClr val="accent1">
+                            <a:shade val="50000"/>
+                          </a:schemeClr>
+                        </a:lnRef>
+                        <a:fillRef idx="1">
+                          <a:schemeClr val="accent1"/>
+                        </a:fillRef>
+                        <a:effectRef idx="0">
+                          <a:schemeClr val="accent1"/>
+                        </a:effectRef>
+                        <a:fontRef idx="minor">
+                          <a:schemeClr val="lt1"/>
+                        </a:fontRef>
+                      </wps:style>
+                      <wps:bodyPr rot="0" spcFirstLastPara="0" vertOverflow="overflow" horzOverflow="overflow" vert="horz" wrap="square" lIns="91440" tIns="45720" rIns="91440" bIns="45720" numCol="1" spcCol="0" rtlCol="0" fromWordArt="0" anchor="ctr" anchorCtr="0" forceAA="0" compatLnSpc="1">
+                        <a:prstTxWarp prst="textNoShape">
+                          <a:avLst/>
+                        </a:prstTxWarp>
+                        <a:noAutofit/>
+                      </wps:bodyPr>
+                    </wps:wsp>
+                  </a:graphicData>
+                </a:graphic>
+                <wp14:sizeRelH relativeFrom="margin">
+                  <wp14:pctWidth>0</wp14:pctWidth>
+                </wp14:sizeRelH>
+              </wp:anchor>
+            </w:drawing>
+          </mc:Choice>
+          <mc:Fallback>
+            <w:pict>
+              <v:shape w14:anchorId="2FD42B0E" id="Seta para a direita 14" o:spid="_x0000_s1026" type="#_x0000_t13" style="position:absolute;margin-left:-5.2pt;margin-top:54.75pt;width:12.5pt;height:10.95pt;z-index:251670528;visibility:visible;mso-wrap-style:square;mso-width-percent:0;mso-wrap-distance-left:9pt;mso-wrap-distance-top:0;mso-wrap-distance-right:9pt;mso-wrap-distance-bottom:0;mso-position-horizontal:absolute;mso-position-horizontal-relative:margin;mso-position-vertical:absolute;mso-position-vertical-relative:text;mso-width-percent:0;mso-width-relative:margin;v-text-anchor:middle" o:gfxdata="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" adj="12139" fillcolor="red" strokecolor="black [3213]" strokeweight="1pt">
+                <w10:wrap anchorx="margin"/>
+              </v:shape>
+            </w:pict>
+          </mc:Fallback>
+        </mc:AlternateContent>
+      </w:r>
+      <w:r>
+        <w:rPr>
+          <w:noProof/>
+          <w:lang w:eastAsia="pt-BR"/>
+        </w:rPr>
+        <mc:AlternateContent>
+          <mc:Choice Requires="wps">
+            <w:drawing>
+              <wp:anchor distT="0" distB="0" distL="114300" distR="114300" simplePos="0" relativeHeight="251668480" behindDoc="0" locked="0" layoutInCell="1" allowOverlap="1" wp14:anchorId="28FC49B6" wp14:editId="71A49931">
+                <wp:simplePos x="0" y="0"/>
+                <wp:positionH relativeFrom="column">
+                  <wp:posOffset>-66343</wp:posOffset>
+                </wp:positionH>
+                <wp:positionV relativeFrom="paragraph">
+                  <wp:posOffset>432187</wp:posOffset>
+                </wp:positionV>
+                <wp:extent cx="159026" cy="139065"/>
+                <wp:effectExtent l="0" t="19050" r="31750" b="32385"/>
+                <wp:wrapNone/>
+                <wp:docPr id="13" name="Seta para a direita 13"/>
+                <wp:cNvGraphicFramePr/>
+                <a:graphic xmlns:a="http://schemas.openxmlformats.org/drawingml/2006/main">
+                  <a:graphicData uri="http://schemas.microsoft.com/office/word/2010/wordprocessingShape">
+                    <wps:wsp>
+                      <wps:cNvSpPr/>
+                      <wps:spPr>
+                        <a:xfrm>
+                          <a:off x="0" y="0"/>
+                          <a:ext cx="159026" cy="139065"/>
+                        </a:xfrm>
+                        <a:prstGeom prst="rightArrow">
+                          <a:avLst/>
+                        </a:prstGeom>
+                        <a:solidFill>
+                          <a:srgbClr val="FF0000"/>
+                        </a:solidFill>
+                        <a:ln>
+                          <a:solidFill>
+                            <a:schemeClr val="tx1"/>
+                          </a:solidFill>
+                        </a:ln>
+                      </wps:spPr>
+                      <wps:style>
+                        <a:lnRef idx="2">
+                          <a:schemeClr val="accent1">
+                            <a:shade val="50000"/>
+                          </a:schemeClr>
+                        </a:lnRef>
+                        <a:fillRef idx="1">
+                          <a:schemeClr val="accent1"/>
+                        </a:fillRef>
+                        <a:effectRef idx="0">
+                          <a:schemeClr val="accent1"/>
+                        </a:effectRef>
+                        <a:fontRef idx="minor">
+                          <a:schemeClr val="lt1"/>
+                        </a:fontRef>
+                      </wps:style>
+                      <wps:bodyPr rot="0" spcFirstLastPara="0" vertOverflow="overflow" horzOverflow="overflow" vert="horz" wrap="square" lIns="91440" tIns="45720" rIns="91440" bIns="45720" numCol="1" spcCol="0" rtlCol="0" fromWordArt="0" anchor="ctr" anchorCtr="0" forceAA="0" compatLnSpc="1">
+                        <a:prstTxWarp prst="textNoShape">
+                          <a:avLst/>
+                        </a:prstTxWarp>
+                        <a:noAutofit/>
+                      </wps:bodyPr>
+                    </wps:wsp>
+                  </a:graphicData>
+                </a:graphic>
+                <wp14:sizeRelH relativeFrom="margin">
+                  <wp14:pctWidth>0</wp14:pctWidth>
+                </wp14:sizeRelH>
+              </wp:anchor>
+            </w:drawing>
+          </mc:Choice>
+          <mc:Fallback>
+            <w:pict>
+              <v:shape w14:anchorId="287960A7" id="Seta para a direita 13" o:spid="_x0000_s1026" type="#_x0000_t13" style="position:absolute;margin-left:-5.2pt;margin-top:34.05pt;width:12.5pt;height:10.95pt;z-index:251668480;visibility:visible;mso-wrap-style:square;mso-width-percent:0;mso-wrap-distance-left:9pt;mso-wrap-distance-top:0;mso-wrap-distance-right:9pt;mso-wrap-distance-bottom:0;mso-position-horizontal:absolute;mso-position-horizontal-relative:text;mso-position-vertical:absolute;mso-position-vertical-relative:text;mso-width-percent:0;mso-width-relative:margin;v-text-anchor:middle" o:gfxdata="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" adj="12156" fillcolor="red" strokecolor="black [3213]" strokeweight="1pt"/>
+            </w:pict>
+          </mc:Fallback>
+        </mc:AlternateContent>
+      </w:r>
+      <w:r>
+        <w:rPr>
+          <w:noProof/>
+          <w:lang w:eastAsia="pt-BR"/>
+        </w:rPr>
+        <w:drawing>
+          <wp:inline distT="0" distB="0" distL="0" distR="0" wp14:anchorId="239B14E9" wp14:editId="0F7DF1B5">
+            <wp:extent cx="1600200" cy="3023379"/>
+            <wp:effectExtent l="0" t="0" r="0" b="5715"/>
+            <wp:docPr id="22" name="Imagem 22"/>
+            <wp:cNvGraphicFramePr>
+              <a:graphicFrameLocks xmlns:a="http://schemas.openxmlformats.org/drawingml/2006/main" noChangeAspect="1"/>
+            </wp:cNvGraphicFramePr>
+            <a:graphic xmlns:a="http://schemas.openxmlformats.org/drawingml/2006/main">
+              <a:graphicData uri="http://schemas.openxmlformats.org/drawingml/2006/picture">
+                <pic:pic xmlns:pic="http://schemas.openxmlformats.org/drawingml/2006/picture">
+                  <pic:nvPicPr>
+                    <pic:cNvPr id="0" name="Picture 10"/>
+                    <pic:cNvPicPr>
+                      <a:picLocks noChangeAspect="1" noChangeArrowheads="1"/>
+                    </pic:cNvPicPr>
+                  </pic:nvPicPr>
+                  <pic:blipFill>
+                    <a:blip r:embed="rId9">
+                      <a:extLst>
+                        <a:ext uri="{28A0092B-C50C-407E-A947-70E740481C1C}">
+                          <a14:useLocalDpi xmlns:a14="http://schemas.microsoft.com/office/drawing/2010/main" val="0"/>
+                        </a:ext>
+                      </a:extLst>
+                    </a:blip>
+                    <a:srcRect/>
+                    <a:stretch>
+                      <a:fillRect/>
+                    </a:stretch>
+                  </pic:blipFill>
+                  <pic:spPr bwMode="auto">
+                    <a:xfrm>
+                      <a:off x="0" y="0"/>
+                      <a:ext cx="1621803" cy="3064195"/>
+                    </a:xfrm>
+                    <a:prstGeom prst="rect">
+                      <a:avLst/>
+                    </a:prstGeom>
+                    <a:noFill/>
+                    <a:ln>
+                      <a:noFill/>
+                    </a:ln>
+                  </pic:spPr>
+                </pic:pic>
+              </a:graphicData>
+            </a:graphic>
+          </wp:inline>
+        </w:drawing>
+      </w:r>
     </w:p>
     <w:sectPr>
       <w:pgSz w:w="11906" w:h="16838"/>
@@ -409,6 +2143,32 @@
   <w:style w:type="paragraph" w:default="1" w:styleId="Normal">
     <w:name w:val="Normal"/>
     <w:qFormat/>
+    <w:rsid w:val="00B93A20"/>
+    <w:rPr>
+      <w:rFonts w:ascii="Times New Roman" w:hAnsi="Times New Roman"/>
+      <w:sz w:val="24"/>
+    </w:rPr>
+  </w:style>
+  <w:style w:type="paragraph" w:styleId="Ttulo1">
+    <w:name w:val="heading 1"/>
+    <w:basedOn w:val="Normal"/>
+    <w:next w:val="Normal"/>
+    <w:link w:val="Ttulo1Char"/>
+    <w:uiPriority w:val="9"/>
+    <w:qFormat/>
+    <w:rsid w:val="00B93A20"/>
+    <w:pPr>
+      <w:keepNext/>
+      <w:keepLines/>
+      <w:spacing w:before="240" w:after="0"/>
+      <w:outlineLvl w:val="0"/>
+    </w:pPr>
+    <w:rPr>
+      <w:rFonts w:eastAsiaTheme="majorEastAsia" w:cstheme="majorBidi"/>
+      <w:b/>
+      <w:sz w:val="28"/>
+      <w:szCs w:val="32"/>
+    </w:rPr>
   </w:style>
   <w:style w:type="character" w:default="1" w:styleId="Fontepargpadro">
     <w:name w:val="Default Paragraph Font"/>
@@ -436,6 +2196,93 @@
     <w:uiPriority w:val="99"/>
     <w:semiHidden/>
     <w:unhideWhenUsed/>
+  </w:style>
+  <w:style w:type="character" w:customStyle="1" w:styleId="Ttulo1Char">
+    <w:name w:val="Título 1 Char"/>
+    <w:basedOn w:val="Fontepargpadro"/>
+    <w:link w:val="Ttulo1"/>
+    <w:uiPriority w:val="9"/>
+    <w:rsid w:val="00B93A20"/>
+    <w:rPr>
+      <w:rFonts w:ascii="Times New Roman" w:eastAsiaTheme="majorEastAsia" w:hAnsi="Times New Roman" w:cstheme="majorBidi"/>
+      <w:b/>
+      <w:sz w:val="28"/>
+      <w:szCs w:val="32"/>
+    </w:rPr>
+  </w:style>
+  <w:style w:type="paragraph" w:styleId="Subttulo">
+    <w:name w:val="Subtitle"/>
+    <w:basedOn w:val="Normal"/>
+    <w:next w:val="Normal"/>
+    <w:link w:val="SubttuloChar"/>
+    <w:uiPriority w:val="11"/>
+    <w:qFormat/>
+    <w:rsid w:val="00B93A20"/>
+    <w:pPr>
+      <w:numPr>
+        <w:ilvl w:val="1"/>
+      </w:numPr>
+    </w:pPr>
+    <w:rPr>
+      <w:rFonts w:eastAsiaTheme="minorEastAsia"/>
+      <w:b/>
+      <w:spacing w:val="15"/>
+    </w:rPr>
+  </w:style>
+  <w:style w:type="character" w:customStyle="1" w:styleId="SubttuloChar">
+    <w:name w:val="Subtítulo Char"/>
+    <w:basedOn w:val="Fontepargpadro"/>
+    <w:link w:val="Subttulo"/>
+    <w:uiPriority w:val="11"/>
+    <w:rsid w:val="00B93A20"/>
+    <w:rPr>
+      <w:rFonts w:ascii="Times New Roman" w:eastAsiaTheme="minorEastAsia" w:hAnsi="Times New Roman"/>
+      <w:b/>
+      <w:spacing w:val="15"/>
+      <w:sz w:val="24"/>
+    </w:rPr>
+  </w:style>
+  <w:style w:type="paragraph" w:styleId="CabealhodoSumrio">
+    <w:name w:val="TOC Heading"/>
+    <w:basedOn w:val="Ttulo1"/>
+    <w:next w:val="Normal"/>
+    <w:uiPriority w:val="39"/>
+    <w:unhideWhenUsed/>
+    <w:qFormat/>
+    <w:rsid w:val="00E2795E"/>
+    <w:pPr>
+      <w:outlineLvl w:val="9"/>
+    </w:pPr>
+    <w:rPr>
+      <w:rFonts w:asciiTheme="majorHAnsi" w:hAnsiTheme="majorHAnsi"/>
+      <w:b w:val="0"/>
+      <w:color w:val="2E74B5" w:themeColor="accent1" w:themeShade="BF"/>
+      <w:sz w:val="32"/>
+      <w:lang w:eastAsia="pt-BR"/>
+    </w:rPr>
+  </w:style>
+  <w:style w:type="paragraph" w:styleId="Sumrio1">
+    <w:name w:val="toc 1"/>
+    <w:basedOn w:val="Normal"/>
+    <w:next w:val="Normal"/>
+    <w:autoRedefine/>
+    <w:uiPriority w:val="39"/>
+    <w:unhideWhenUsed/>
+    <w:rsid w:val="00E2795E"/>
+    <w:pPr>
+      <w:spacing w:after="100"/>
+    </w:pPr>
+  </w:style>
+  <w:style w:type="character" w:styleId="Hyperlink">
+    <w:name w:val="Hyperlink"/>
+    <w:basedOn w:val="Fontepargpadro"/>
+    <w:uiPriority w:val="99"/>
+    <w:unhideWhenUsed/>
+    <w:rsid w:val="00E2795E"/>
+    <w:rPr>
+      <w:color w:val="0563C1" w:themeColor="hyperlink"/>
+      <w:u w:val="single"/>
+    </w:rPr>
   </w:style>
 </w:styles>
 </file>
@@ -699,4 +2546,16 @@
     </a:ext>
   </a:extLst>
 </a:theme>
+</file>
+
+<file path=customXml/item1.xml><?xml version="1.0" encoding="utf-8"?>
+<b:Sources xmlns:b="http://schemas.openxmlformats.org/officeDocument/2006/bibliography" xmlns="http://schemas.openxmlformats.org/officeDocument/2006/bibliography" SelectedStyle="\APASixthEditionOfficeOnline.xsl" StyleName="APA" Version="6"/>
+</file>
+
+<file path=customXml/itemProps1.xml><?xml version="1.0" encoding="utf-8"?>
+<ds:datastoreItem xmlns:ds="http://schemas.openxmlformats.org/officeDocument/2006/customXml" ds:itemID="{A234691A-0CEC-4A77-9BA3-443AB9610CE3}">
+  <ds:schemaRefs>
+    <ds:schemaRef ds:uri="http://schemas.openxmlformats.org/officeDocument/2006/bibliography"/>
+  </ds:schemaRefs>
+</ds:datastoreItem>
 </file>
</xml_diff>